<commit_message>
HP-14 :: SK - dynamicWebsiteDesign_v5.docx: Added signup page
</commit_message>
<xml_diff>
--- a/PROJECT_FILES/website/dynamicWebsiteDesign_v4.docx
+++ b/PROJECT_FILES/website/dynamicWebsiteDesign_v4.docx
@@ -10,7 +10,7 @@
         <mc:AlternateContent>
           <mc:Choice Requires="wps">
             <w:drawing>
-              <wp:anchor distT="0" distB="0" distL="114300" distR="114300" simplePos="0" relativeHeight="251691008" behindDoc="0" locked="0" layoutInCell="1" allowOverlap="1" wp14:anchorId="2B90E056" wp14:editId="2E51EEDA">
+              <wp:anchor distT="0" distB="0" distL="114300" distR="114300" simplePos="0" relativeHeight="251691008" behindDoc="0" locked="0" layoutInCell="1" allowOverlap="1" wp14:anchorId="2B90E056" wp14:editId="5C1D7F26">
                 <wp:simplePos x="0" y="0"/>
                 <wp:positionH relativeFrom="margin">
                   <wp:align>center</wp:align>
@@ -61,7 +61,10 @@
                               <w:jc w:val="center"/>
                             </w:pPr>
                             <w:r>
-                              <w:t>Workshop booking form</w:t>
+                              <w:t xml:space="preserve">Workshop </w:t>
+                            </w:r>
+                            <w:r>
+                              <w:t>booking form</w:t>
                             </w:r>
                           </w:p>
                         </w:txbxContent>
@@ -89,7 +92,10 @@
                         <w:jc w:val="center"/>
                       </w:pPr>
                       <w:r>
-                        <w:t>Workshop booking form</w:t>
+                        <w:t xml:space="preserve">Workshop </w:t>
+                      </w:r>
+                      <w:r>
+                        <w:t>booking form</w:t>
                       </w:r>
                     </w:p>
                   </w:txbxContent>
@@ -107,7 +113,7 @@
         <mc:AlternateContent>
           <mc:Choice Requires="wpg">
             <w:drawing>
-              <wp:anchor distT="0" distB="0" distL="114300" distR="114300" simplePos="0" relativeHeight="251688960" behindDoc="0" locked="0" layoutInCell="1" allowOverlap="1" wp14:anchorId="441D822D" wp14:editId="066371DF">
+              <wp:anchor distT="0" distB="0" distL="114300" distR="114300" simplePos="0" relativeHeight="251688960" behindDoc="0" locked="0" layoutInCell="1" allowOverlap="1" wp14:anchorId="441D822D" wp14:editId="72A3C485">
                 <wp:simplePos x="0" y="0"/>
                 <wp:positionH relativeFrom="margin">
                   <wp:align>center</wp:align>
@@ -419,7 +425,7 @@
         <mc:AlternateContent>
           <mc:Choice Requires="wpg">
             <w:drawing>
-              <wp:anchor distT="0" distB="0" distL="114300" distR="114300" simplePos="0" relativeHeight="251682816" behindDoc="0" locked="0" layoutInCell="1" allowOverlap="1" wp14:anchorId="7255D52C" wp14:editId="60834A55">
+              <wp:anchor distT="0" distB="0" distL="114300" distR="114300" simplePos="0" relativeHeight="251682816" behindDoc="0" locked="0" layoutInCell="1" allowOverlap="1" wp14:anchorId="7255D52C" wp14:editId="0FB71BDA">
                 <wp:simplePos x="0" y="0"/>
                 <wp:positionH relativeFrom="margin">
                   <wp:align>left</wp:align>
@@ -793,7 +799,7 @@
         <mc:AlternateContent>
           <mc:Choice Requires="wps">
             <w:drawing>
-              <wp:anchor distT="45720" distB="45720" distL="114300" distR="114300" simplePos="0" relativeHeight="251677696" behindDoc="0" locked="0" layoutInCell="1" allowOverlap="1" wp14:anchorId="341EBA62" wp14:editId="0633E090">
+              <wp:anchor distT="45720" distB="45720" distL="114300" distR="114300" simplePos="0" relativeHeight="251677696" behindDoc="0" locked="0" layoutInCell="1" allowOverlap="1" wp14:anchorId="341EBA62" wp14:editId="7EB445A5">
                 <wp:simplePos x="0" y="0"/>
                 <wp:positionH relativeFrom="margin">
                   <wp:posOffset>7101205</wp:posOffset>
@@ -892,7 +898,7 @@
         <mc:AlternateContent>
           <mc:Choice Requires="wps">
             <w:drawing>
-              <wp:anchor distT="45720" distB="45720" distL="114300" distR="114300" simplePos="0" relativeHeight="251675648" behindDoc="0" locked="0" layoutInCell="1" allowOverlap="1" wp14:anchorId="328AFEB6" wp14:editId="15BC06BE">
+              <wp:anchor distT="45720" distB="45720" distL="114300" distR="114300" simplePos="0" relativeHeight="251675648" behindDoc="0" locked="0" layoutInCell="1" allowOverlap="1" wp14:anchorId="328AFEB6" wp14:editId="64E0C7C5">
                 <wp:simplePos x="0" y="0"/>
                 <wp:positionH relativeFrom="margin">
                   <wp:align>center</wp:align>
@@ -991,7 +997,7 @@
         <mc:AlternateContent>
           <mc:Choice Requires="wps">
             <w:drawing>
-              <wp:anchor distT="45720" distB="45720" distL="114300" distR="114300" simplePos="0" relativeHeight="251673600" behindDoc="0" locked="0" layoutInCell="1" allowOverlap="1" wp14:anchorId="2136E474" wp14:editId="18680EE4">
+              <wp:anchor distT="45720" distB="45720" distL="114300" distR="114300" simplePos="0" relativeHeight="251673600" behindDoc="0" locked="0" layoutInCell="1" allowOverlap="1" wp14:anchorId="2136E474" wp14:editId="1E5CC216">
                 <wp:simplePos x="0" y="0"/>
                 <wp:positionH relativeFrom="column">
                   <wp:posOffset>571500</wp:posOffset>
@@ -1096,7 +1102,7 @@
         <mc:AlternateContent>
           <mc:Choice Requires="wps">
             <w:drawing>
-              <wp:anchor distT="0" distB="0" distL="114300" distR="114300" simplePos="0" relativeHeight="251684864" behindDoc="0" locked="0" layoutInCell="1" allowOverlap="1" wp14:anchorId="0FA6D439" wp14:editId="3D9ABA9E">
+              <wp:anchor distT="0" distB="0" distL="114300" distR="114300" simplePos="0" relativeHeight="251684864" behindDoc="0" locked="0" layoutInCell="1" allowOverlap="1" wp14:anchorId="0FA6D439" wp14:editId="678E8096">
                 <wp:simplePos x="0" y="0"/>
                 <wp:positionH relativeFrom="column">
                   <wp:posOffset>8220075</wp:posOffset>
@@ -1205,7 +1211,7 @@
         <mc:AlternateContent>
           <mc:Choice Requires="wps">
             <w:drawing>
-              <wp:anchor distT="0" distB="0" distL="114300" distR="114300" simplePos="0" relativeHeight="251686912" behindDoc="0" locked="0" layoutInCell="1" allowOverlap="1" wp14:anchorId="2F238E54" wp14:editId="5D5D9FB9">
+              <wp:anchor distT="0" distB="0" distL="114300" distR="114300" simplePos="0" relativeHeight="251686912" behindDoc="0" locked="0" layoutInCell="1" allowOverlap="1" wp14:anchorId="2F238E54" wp14:editId="60E7D5FA">
                 <wp:simplePos x="0" y="0"/>
                 <wp:positionH relativeFrom="column">
                   <wp:posOffset>4810125</wp:posOffset>
@@ -1314,7 +1320,7 @@
         <mc:AlternateContent>
           <mc:Choice Requires="wps">
             <w:drawing>
-              <wp:anchor distT="0" distB="0" distL="114300" distR="114300" simplePos="0" relativeHeight="251671552" behindDoc="0" locked="0" layoutInCell="1" allowOverlap="1" wp14:anchorId="29A0874E" wp14:editId="4C1D1F33">
+              <wp:anchor distT="0" distB="0" distL="114300" distR="114300" simplePos="0" relativeHeight="251671552" behindDoc="0" locked="0" layoutInCell="1" allowOverlap="1" wp14:anchorId="29A0874E" wp14:editId="3908CFB5">
                 <wp:simplePos x="0" y="0"/>
                 <wp:positionH relativeFrom="column">
                   <wp:posOffset>1571625</wp:posOffset>
@@ -1423,7 +1429,7 @@
         <mc:AlternateContent>
           <mc:Choice Requires="wpg">
             <w:drawing>
-              <wp:anchor distT="0" distB="0" distL="114300" distR="114300" simplePos="0" relativeHeight="251663360" behindDoc="0" locked="0" layoutInCell="1" allowOverlap="1" wp14:anchorId="7836DE3C" wp14:editId="02A1A81F">
+              <wp:anchor distT="0" distB="0" distL="114300" distR="114300" simplePos="0" relativeHeight="251663360" behindDoc="0" locked="0" layoutInCell="1" allowOverlap="1" wp14:anchorId="7836DE3C" wp14:editId="22151E35">
                 <wp:simplePos x="0" y="0"/>
                 <wp:positionH relativeFrom="column">
                   <wp:posOffset>6562725</wp:posOffset>
@@ -1734,7 +1740,7 @@
         <mc:AlternateContent>
           <mc:Choice Requires="wpg">
             <w:drawing>
-              <wp:anchor distT="0" distB="0" distL="114300" distR="114300" simplePos="0" relativeHeight="251659264" behindDoc="0" locked="0" layoutInCell="1" allowOverlap="1" wp14:anchorId="4650AED1" wp14:editId="0EBB5F3E">
+              <wp:anchor distT="0" distB="0" distL="114300" distR="114300" simplePos="0" relativeHeight="251659264" behindDoc="0" locked="0" layoutInCell="1" allowOverlap="1" wp14:anchorId="4650AED1" wp14:editId="1F34ADB9">
                 <wp:simplePos x="0" y="0"/>
                 <wp:positionH relativeFrom="margin">
                   <wp:align>left</wp:align>
@@ -2046,7 +2052,7 @@
         <mc:AlternateContent>
           <mc:Choice Requires="wpg">
             <w:drawing>
-              <wp:anchor distT="0" distB="0" distL="114300" distR="114300" simplePos="0" relativeHeight="251661312" behindDoc="0" locked="0" layoutInCell="1" allowOverlap="1" wp14:anchorId="3B90399E" wp14:editId="454186EC">
+              <wp:anchor distT="0" distB="0" distL="114300" distR="114300" simplePos="0" relativeHeight="251661312" behindDoc="0" locked="0" layoutInCell="1" allowOverlap="1" wp14:anchorId="3B90399E" wp14:editId="42F95D36">
                 <wp:simplePos x="0" y="0"/>
                 <wp:positionH relativeFrom="margin">
                   <wp:align>center</wp:align>

</xml_diff>